<commit_message>
Done Modul 4 - code - simulasi - laporan
</commit_message>
<xml_diff>
--- a/EL3111_4_20221111_13220034/0_Prelab/EL3111_TP_4_13220034.docx
+++ b/EL3111_4_20221111_13220034/0_Prelab/EL3111_TP_4_13220034.docx
@@ -457,7 +457,6 @@
               </w:rPr>
               <w:t xml:space="preserve"> </w:t>
             </w:r>
-            <w:proofErr w:type="gramStart"/>
             <w:r>
               <w:rPr>
                 <w:rFonts w:ascii="Courier New" w:hAnsi="Courier New" w:cs="Courier New"/>
@@ -482,7 +481,6 @@
               </w:rPr>
               <w:t>;</w:t>
             </w:r>
-            <w:proofErr w:type="gramEnd"/>
           </w:p>
           <w:p>
             <w:pPr>
@@ -522,7 +520,6 @@
               </w:rPr>
               <w:t xml:space="preserve"> </w:t>
             </w:r>
-            <w:proofErr w:type="gramStart"/>
             <w:r>
               <w:rPr>
                 <w:rFonts w:ascii="Courier New" w:hAnsi="Courier New" w:cs="Courier New"/>
@@ -597,7 +594,6 @@
               </w:rPr>
               <w:t>;</w:t>
             </w:r>
-            <w:proofErr w:type="gramEnd"/>
           </w:p>
           <w:p>
             <w:pPr>
@@ -764,19 +760,7 @@
                 <w:lang w:val="en-ID"/>
               </w:rPr>
               <w:tab/>
-              <w:t>D</w:t>
-            </w:r>
-            <w:proofErr w:type="gramStart"/>
-            <w:r>
-              <w:rPr>
-                <w:rFonts w:ascii="Courier New" w:hAnsi="Courier New" w:cs="Courier New"/>
-                <w:color w:val="000000"/>
-                <w:sz w:val="20"/>
-                <w:szCs w:val="20"/>
-                <w:highlight w:val="white"/>
-                <w:lang w:val="en-ID"/>
-              </w:rPr>
-              <w:t xml:space="preserve">1 </w:t>
+              <w:t xml:space="preserve">D1 </w:t>
             </w:r>
             <w:r>
               <w:rPr>
@@ -791,7 +775,6 @@
               </w:rPr>
               <w:t>:</w:t>
             </w:r>
-            <w:proofErr w:type="gramEnd"/>
             <w:r>
               <w:rPr>
                 <w:rFonts w:ascii="Courier New" w:hAnsi="Courier New" w:cs="Courier New"/>
@@ -992,19 +975,7 @@
                 <w:lang w:val="en-ID"/>
               </w:rPr>
               <w:tab/>
-              <w:t>D</w:t>
-            </w:r>
-            <w:proofErr w:type="gramStart"/>
-            <w:r>
-              <w:rPr>
-                <w:rFonts w:ascii="Courier New" w:hAnsi="Courier New" w:cs="Courier New"/>
-                <w:color w:val="000000"/>
-                <w:sz w:val="20"/>
-                <w:szCs w:val="20"/>
-                <w:highlight w:val="white"/>
-                <w:lang w:val="en-ID"/>
-              </w:rPr>
-              <w:t xml:space="preserve">2 </w:t>
+              <w:t xml:space="preserve">D2 </w:t>
             </w:r>
             <w:r>
               <w:rPr>
@@ -1019,7 +990,6 @@
               </w:rPr>
               <w:t>:</w:t>
             </w:r>
-            <w:proofErr w:type="gramEnd"/>
             <w:r>
               <w:rPr>
                 <w:rFonts w:ascii="Courier New" w:hAnsi="Courier New" w:cs="Courier New"/>
@@ -1220,17 +1190,6 @@
                 <w:lang w:val="en-ID"/>
               </w:rPr>
               <w:tab/>
-            </w:r>
-            <w:proofErr w:type="gramStart"/>
-            <w:r>
-              <w:rPr>
-                <w:rFonts w:ascii="Courier New" w:hAnsi="Courier New" w:cs="Courier New"/>
-                <w:color w:val="000000"/>
-                <w:sz w:val="20"/>
-                <w:szCs w:val="20"/>
-                <w:highlight w:val="white"/>
-                <w:lang w:val="en-ID"/>
-              </w:rPr>
               <w:t xml:space="preserve">Y </w:t>
             </w:r>
             <w:r>
@@ -1246,7 +1205,6 @@
               </w:rPr>
               <w:t>:</w:t>
             </w:r>
-            <w:proofErr w:type="gramEnd"/>
             <w:r>
               <w:rPr>
                 <w:rFonts w:ascii="Courier New" w:hAnsi="Courier New" w:cs="Courier New"/>
@@ -1447,17 +1405,6 @@
                 <w:lang w:val="en-ID"/>
               </w:rPr>
               <w:tab/>
-            </w:r>
-            <w:proofErr w:type="gramStart"/>
-            <w:r>
-              <w:rPr>
-                <w:rFonts w:ascii="Courier New" w:hAnsi="Courier New" w:cs="Courier New"/>
-                <w:color w:val="000000"/>
-                <w:sz w:val="20"/>
-                <w:szCs w:val="20"/>
-                <w:highlight w:val="white"/>
-                <w:lang w:val="en-ID"/>
-              </w:rPr>
               <w:t xml:space="preserve">S </w:t>
             </w:r>
             <w:r>
@@ -1473,7 +1420,6 @@
               </w:rPr>
               <w:t>:</w:t>
             </w:r>
-            <w:proofErr w:type="gramEnd"/>
             <w:r>
               <w:rPr>
                 <w:rFonts w:ascii="Courier New" w:hAnsi="Courier New" w:cs="Courier New"/>
@@ -1620,19 +1566,7 @@
                 <w:highlight w:val="white"/>
                 <w:lang w:val="en-ID"/>
               </w:rPr>
-              <w:t xml:space="preserve"> mux_2to1_</w:t>
-            </w:r>
-            <w:proofErr w:type="gramStart"/>
-            <w:r>
-              <w:rPr>
-                <w:rFonts w:ascii="Courier New" w:hAnsi="Courier New" w:cs="Courier New"/>
-                <w:color w:val="000000"/>
-                <w:sz w:val="20"/>
-                <w:szCs w:val="20"/>
-                <w:highlight w:val="white"/>
-                <w:lang w:val="en-ID"/>
-              </w:rPr>
-              <w:t>32bit</w:t>
+              <w:t xml:space="preserve"> mux_2to1_32bit</w:t>
             </w:r>
             <w:r>
               <w:rPr>
@@ -1647,7 +1581,6 @@
               </w:rPr>
               <w:t>;</w:t>
             </w:r>
-            <w:proofErr w:type="gramEnd"/>
           </w:p>
           <w:p>
             <w:pPr>
@@ -1923,19 +1856,7 @@
                 <w:lang w:val="en-ID"/>
               </w:rPr>
               <w:tab/>
-              <w:t>D1_</w:t>
-            </w:r>
-            <w:proofErr w:type="gramStart"/>
-            <w:r>
-              <w:rPr>
-                <w:rFonts w:ascii="Courier New" w:hAnsi="Courier New" w:cs="Courier New"/>
-                <w:color w:val="000000"/>
-                <w:sz w:val="20"/>
-                <w:szCs w:val="20"/>
-                <w:highlight w:val="white"/>
-                <w:lang w:val="en-ID"/>
-              </w:rPr>
-              <w:t xml:space="preserve">in </w:t>
+              <w:t xml:space="preserve">D1_in </w:t>
             </w:r>
             <w:r>
               <w:rPr>
@@ -1950,7 +1871,6 @@
               </w:rPr>
               <w:t>:</w:t>
             </w:r>
-            <w:proofErr w:type="gramEnd"/>
             <w:r>
               <w:rPr>
                 <w:rFonts w:ascii="Courier New" w:hAnsi="Courier New" w:cs="Courier New"/>
@@ -2059,19 +1979,7 @@
                 <w:lang w:val="en-ID"/>
               </w:rPr>
               <w:tab/>
-              <w:t>D2_</w:t>
-            </w:r>
-            <w:proofErr w:type="gramStart"/>
-            <w:r>
-              <w:rPr>
-                <w:rFonts w:ascii="Courier New" w:hAnsi="Courier New" w:cs="Courier New"/>
-                <w:color w:val="000000"/>
-                <w:sz w:val="20"/>
-                <w:szCs w:val="20"/>
-                <w:highlight w:val="white"/>
-                <w:lang w:val="en-ID"/>
-              </w:rPr>
-              <w:t xml:space="preserve">in </w:t>
+              <w:t xml:space="preserve">D2_in </w:t>
             </w:r>
             <w:r>
               <w:rPr>
@@ -2086,7 +1994,6 @@
               </w:rPr>
               <w:t>:</w:t>
             </w:r>
-            <w:proofErr w:type="gramEnd"/>
             <w:r>
               <w:rPr>
                 <w:rFonts w:ascii="Courier New" w:hAnsi="Courier New" w:cs="Courier New"/>
@@ -2195,19 +2102,7 @@
                 <w:lang w:val="en-ID"/>
               </w:rPr>
               <w:tab/>
-              <w:t>S_</w:t>
-            </w:r>
-            <w:proofErr w:type="gramStart"/>
-            <w:r>
-              <w:rPr>
-                <w:rFonts w:ascii="Courier New" w:hAnsi="Courier New" w:cs="Courier New"/>
-                <w:color w:val="000000"/>
-                <w:sz w:val="20"/>
-                <w:szCs w:val="20"/>
-                <w:highlight w:val="white"/>
-                <w:lang w:val="en-ID"/>
-              </w:rPr>
-              <w:t xml:space="preserve">s </w:t>
+              <w:t xml:space="preserve">S_s </w:t>
             </w:r>
             <w:r>
               <w:rPr>
@@ -2222,7 +2117,6 @@
               </w:rPr>
               <w:t>:</w:t>
             </w:r>
-            <w:proofErr w:type="gramEnd"/>
             <w:r>
               <w:rPr>
                 <w:rFonts w:ascii="Courier New" w:hAnsi="Courier New" w:cs="Courier New"/>
@@ -2340,19 +2234,7 @@
                 <w:highlight w:val="white"/>
                 <w:lang w:val="en-ID"/>
               </w:rPr>
-              <w:t>Y_</w:t>
-            </w:r>
-            <w:proofErr w:type="gramStart"/>
-            <w:r>
-              <w:rPr>
-                <w:rFonts w:ascii="Courier New" w:hAnsi="Courier New" w:cs="Courier New"/>
-                <w:color w:val="000000"/>
-                <w:sz w:val="20"/>
-                <w:szCs w:val="20"/>
-                <w:highlight w:val="white"/>
-                <w:lang w:val="en-ID"/>
-              </w:rPr>
-              <w:t>out</w:t>
+              <w:t>Y_out</w:t>
             </w:r>
             <w:proofErr w:type="spellEnd"/>
             <w:r>
@@ -2379,7 +2261,6 @@
               </w:rPr>
               <w:t>:</w:t>
             </w:r>
-            <w:proofErr w:type="gramEnd"/>
             <w:r>
               <w:rPr>
                 <w:rFonts w:ascii="Courier New" w:hAnsi="Courier New" w:cs="Courier New"/>
@@ -2528,7 +2409,6 @@
               </w:rPr>
               <w:t xml:space="preserve"> </w:t>
             </w:r>
-            <w:proofErr w:type="gramStart"/>
             <w:r>
               <w:rPr>
                 <w:rFonts w:ascii="Courier New" w:hAnsi="Courier New" w:cs="Courier New"/>
@@ -2555,7 +2435,6 @@
               </w:rPr>
               <w:t>;</w:t>
             </w:r>
-            <w:proofErr w:type="gramEnd"/>
           </w:p>
           <w:p>
             <w:pPr>
@@ -2678,7 +2557,6 @@
               </w:rPr>
               <w:t xml:space="preserve"> </w:t>
             </w:r>
-            <w:proofErr w:type="gramStart"/>
             <w:r>
               <w:rPr>
                 <w:rFonts w:ascii="Courier New" w:hAnsi="Courier New" w:cs="Courier New"/>
@@ -2703,7 +2581,6 @@
               </w:rPr>
               <w:t>;</w:t>
             </w:r>
-            <w:proofErr w:type="gramEnd"/>
           </w:p>
           <w:p>
             <w:pPr>
@@ -2743,7 +2620,6 @@
               </w:rPr>
               <w:t xml:space="preserve"> </w:t>
             </w:r>
-            <w:proofErr w:type="gramStart"/>
             <w:r>
               <w:rPr>
                 <w:rFonts w:ascii="Courier New" w:hAnsi="Courier New" w:cs="Courier New"/>
@@ -2818,7 +2694,6 @@
               </w:rPr>
               <w:t>;</w:t>
             </w:r>
-            <w:proofErr w:type="gramEnd"/>
           </w:p>
           <w:p>
             <w:pPr>
@@ -2985,19 +2860,7 @@
                 <w:lang w:val="en-ID"/>
               </w:rPr>
               <w:tab/>
-              <w:t>D</w:t>
-            </w:r>
-            <w:proofErr w:type="gramStart"/>
-            <w:r>
-              <w:rPr>
-                <w:rFonts w:ascii="Courier New" w:hAnsi="Courier New" w:cs="Courier New"/>
-                <w:color w:val="000000"/>
-                <w:sz w:val="20"/>
-                <w:szCs w:val="20"/>
-                <w:highlight w:val="white"/>
-                <w:lang w:val="en-ID"/>
-              </w:rPr>
-              <w:t xml:space="preserve">1 </w:t>
+              <w:t xml:space="preserve">D1 </w:t>
             </w:r>
             <w:r>
               <w:rPr>
@@ -3012,7 +2875,6 @@
               </w:rPr>
               <w:t>:</w:t>
             </w:r>
-            <w:proofErr w:type="gramEnd"/>
             <w:r>
               <w:rPr>
                 <w:rFonts w:ascii="Courier New" w:hAnsi="Courier New" w:cs="Courier New"/>
@@ -3213,19 +3075,7 @@
                 <w:lang w:val="en-ID"/>
               </w:rPr>
               <w:tab/>
-              <w:t>D</w:t>
-            </w:r>
-            <w:proofErr w:type="gramStart"/>
-            <w:r>
-              <w:rPr>
-                <w:rFonts w:ascii="Courier New" w:hAnsi="Courier New" w:cs="Courier New"/>
-                <w:color w:val="000000"/>
-                <w:sz w:val="20"/>
-                <w:szCs w:val="20"/>
-                <w:highlight w:val="white"/>
-                <w:lang w:val="en-ID"/>
-              </w:rPr>
-              <w:t xml:space="preserve">2 </w:t>
+              <w:t xml:space="preserve">D2 </w:t>
             </w:r>
             <w:r>
               <w:rPr>
@@ -3240,7 +3090,6 @@
               </w:rPr>
               <w:t>:</w:t>
             </w:r>
-            <w:proofErr w:type="gramEnd"/>
             <w:r>
               <w:rPr>
                 <w:rFonts w:ascii="Courier New" w:hAnsi="Courier New" w:cs="Courier New"/>
@@ -3441,19 +3290,7 @@
                 <w:lang w:val="en-ID"/>
               </w:rPr>
               <w:tab/>
-              <w:t>D</w:t>
-            </w:r>
-            <w:proofErr w:type="gramStart"/>
-            <w:r>
-              <w:rPr>
-                <w:rFonts w:ascii="Courier New" w:hAnsi="Courier New" w:cs="Courier New"/>
-                <w:color w:val="000000"/>
-                <w:sz w:val="20"/>
-                <w:szCs w:val="20"/>
-                <w:highlight w:val="white"/>
-                <w:lang w:val="en-ID"/>
-              </w:rPr>
-              <w:t xml:space="preserve">3 </w:t>
+              <w:t xml:space="preserve">D3 </w:t>
             </w:r>
             <w:r>
               <w:rPr>
@@ -3468,7 +3305,6 @@
               </w:rPr>
               <w:t>:</w:t>
             </w:r>
-            <w:proofErr w:type="gramEnd"/>
             <w:r>
               <w:rPr>
                 <w:rFonts w:ascii="Courier New" w:hAnsi="Courier New" w:cs="Courier New"/>
@@ -3669,19 +3505,7 @@
                 <w:lang w:val="en-ID"/>
               </w:rPr>
               <w:tab/>
-              <w:t>D</w:t>
-            </w:r>
-            <w:proofErr w:type="gramStart"/>
-            <w:r>
-              <w:rPr>
-                <w:rFonts w:ascii="Courier New" w:hAnsi="Courier New" w:cs="Courier New"/>
-                <w:color w:val="000000"/>
-                <w:sz w:val="20"/>
-                <w:szCs w:val="20"/>
-                <w:highlight w:val="white"/>
-                <w:lang w:val="en-ID"/>
-              </w:rPr>
-              <w:t xml:space="preserve">4 </w:t>
+              <w:t xml:space="preserve">D4 </w:t>
             </w:r>
             <w:r>
               <w:rPr>
@@ -3696,7 +3520,6 @@
               </w:rPr>
               <w:t>:</w:t>
             </w:r>
-            <w:proofErr w:type="gramEnd"/>
             <w:r>
               <w:rPr>
                 <w:rFonts w:ascii="Courier New" w:hAnsi="Courier New" w:cs="Courier New"/>
@@ -3897,17 +3720,6 @@
                 <w:lang w:val="en-ID"/>
               </w:rPr>
               <w:tab/>
-            </w:r>
-            <w:proofErr w:type="gramStart"/>
-            <w:r>
-              <w:rPr>
-                <w:rFonts w:ascii="Courier New" w:hAnsi="Courier New" w:cs="Courier New"/>
-                <w:color w:val="000000"/>
-                <w:sz w:val="20"/>
-                <w:szCs w:val="20"/>
-                <w:highlight w:val="white"/>
-                <w:lang w:val="en-ID"/>
-              </w:rPr>
               <w:t xml:space="preserve">Y </w:t>
             </w:r>
             <w:r>
@@ -3923,7 +3735,6 @@
               </w:rPr>
               <w:t>:</w:t>
             </w:r>
-            <w:proofErr w:type="gramEnd"/>
             <w:r>
               <w:rPr>
                 <w:rFonts w:ascii="Courier New" w:hAnsi="Courier New" w:cs="Courier New"/>
@@ -4124,17 +3935,6 @@
                 <w:lang w:val="en-ID"/>
               </w:rPr>
               <w:tab/>
-            </w:r>
-            <w:proofErr w:type="gramStart"/>
-            <w:r>
-              <w:rPr>
-                <w:rFonts w:ascii="Courier New" w:hAnsi="Courier New" w:cs="Courier New"/>
-                <w:color w:val="000000"/>
-                <w:sz w:val="20"/>
-                <w:szCs w:val="20"/>
-                <w:highlight w:val="white"/>
-                <w:lang w:val="en-ID"/>
-              </w:rPr>
               <w:t xml:space="preserve">S </w:t>
             </w:r>
             <w:r>
@@ -4150,7 +3950,6 @@
               </w:rPr>
               <w:t>:</w:t>
             </w:r>
-            <w:proofErr w:type="gramEnd"/>
             <w:r>
               <w:rPr>
                 <w:rFonts w:ascii="Courier New" w:hAnsi="Courier New" w:cs="Courier New"/>
@@ -4391,19 +4190,7 @@
                 <w:highlight w:val="white"/>
                 <w:lang w:val="en-ID"/>
               </w:rPr>
-              <w:t xml:space="preserve"> mux_4to1_</w:t>
-            </w:r>
-            <w:proofErr w:type="gramStart"/>
-            <w:r>
-              <w:rPr>
-                <w:rFonts w:ascii="Courier New" w:hAnsi="Courier New" w:cs="Courier New"/>
-                <w:color w:val="000000"/>
-                <w:sz w:val="20"/>
-                <w:szCs w:val="20"/>
-                <w:highlight w:val="white"/>
-                <w:lang w:val="en-ID"/>
-              </w:rPr>
-              <w:t>32bit</w:t>
+              <w:t xml:space="preserve"> mux_4to1_32bit</w:t>
             </w:r>
             <w:r>
               <w:rPr>
@@ -4418,7 +4205,6 @@
               </w:rPr>
               <w:t>;</w:t>
             </w:r>
-            <w:proofErr w:type="gramEnd"/>
           </w:p>
           <w:p>
             <w:pPr>
@@ -4695,19 +4481,7 @@
                 <w:lang w:val="en-ID"/>
               </w:rPr>
               <w:tab/>
-              <w:t>D1_</w:t>
-            </w:r>
-            <w:proofErr w:type="gramStart"/>
-            <w:r>
-              <w:rPr>
-                <w:rFonts w:ascii="Courier New" w:hAnsi="Courier New" w:cs="Courier New"/>
-                <w:color w:val="000000"/>
-                <w:sz w:val="20"/>
-                <w:szCs w:val="20"/>
-                <w:highlight w:val="white"/>
-                <w:lang w:val="en-ID"/>
-              </w:rPr>
-              <w:t xml:space="preserve">in </w:t>
+              <w:t xml:space="preserve">D1_in </w:t>
             </w:r>
             <w:r>
               <w:rPr>
@@ -4722,7 +4496,6 @@
               </w:rPr>
               <w:t>:</w:t>
             </w:r>
-            <w:proofErr w:type="gramEnd"/>
             <w:r>
               <w:rPr>
                 <w:rFonts w:ascii="Courier New" w:hAnsi="Courier New" w:cs="Courier New"/>
@@ -4831,19 +4604,7 @@
                 <w:lang w:val="en-ID"/>
               </w:rPr>
               <w:tab/>
-              <w:t>D2_</w:t>
-            </w:r>
-            <w:proofErr w:type="gramStart"/>
-            <w:r>
-              <w:rPr>
-                <w:rFonts w:ascii="Courier New" w:hAnsi="Courier New" w:cs="Courier New"/>
-                <w:color w:val="000000"/>
-                <w:sz w:val="20"/>
-                <w:szCs w:val="20"/>
-                <w:highlight w:val="white"/>
-                <w:lang w:val="en-ID"/>
-              </w:rPr>
-              <w:t xml:space="preserve">in </w:t>
+              <w:t xml:space="preserve">D2_in </w:t>
             </w:r>
             <w:r>
               <w:rPr>
@@ -4858,7 +4619,6 @@
               </w:rPr>
               <w:t>:</w:t>
             </w:r>
-            <w:proofErr w:type="gramEnd"/>
             <w:r>
               <w:rPr>
                 <w:rFonts w:ascii="Courier New" w:hAnsi="Courier New" w:cs="Courier New"/>
@@ -4967,19 +4727,7 @@
                 <w:lang w:val="en-ID"/>
               </w:rPr>
               <w:tab/>
-              <w:t>D3_</w:t>
-            </w:r>
-            <w:proofErr w:type="gramStart"/>
-            <w:r>
-              <w:rPr>
-                <w:rFonts w:ascii="Courier New" w:hAnsi="Courier New" w:cs="Courier New"/>
-                <w:color w:val="000000"/>
-                <w:sz w:val="20"/>
-                <w:szCs w:val="20"/>
-                <w:highlight w:val="white"/>
-                <w:lang w:val="en-ID"/>
-              </w:rPr>
-              <w:t xml:space="preserve">in </w:t>
+              <w:t xml:space="preserve">D3_in </w:t>
             </w:r>
             <w:r>
               <w:rPr>
@@ -4994,7 +4742,6 @@
               </w:rPr>
               <w:t>:</w:t>
             </w:r>
-            <w:proofErr w:type="gramEnd"/>
             <w:r>
               <w:rPr>
                 <w:rFonts w:ascii="Courier New" w:hAnsi="Courier New" w:cs="Courier New"/>
@@ -5103,19 +4850,7 @@
                 <w:lang w:val="en-ID"/>
               </w:rPr>
               <w:tab/>
-              <w:t>D4_</w:t>
-            </w:r>
-            <w:proofErr w:type="gramStart"/>
-            <w:r>
-              <w:rPr>
-                <w:rFonts w:ascii="Courier New" w:hAnsi="Courier New" w:cs="Courier New"/>
-                <w:color w:val="000000"/>
-                <w:sz w:val="20"/>
-                <w:szCs w:val="20"/>
-                <w:highlight w:val="white"/>
-                <w:lang w:val="en-ID"/>
-              </w:rPr>
-              <w:t xml:space="preserve">in </w:t>
+              <w:t xml:space="preserve">D4_in </w:t>
             </w:r>
             <w:r>
               <w:rPr>
@@ -5130,7 +4865,6 @@
               </w:rPr>
               <w:t>:</w:t>
             </w:r>
-            <w:proofErr w:type="gramEnd"/>
             <w:r>
               <w:rPr>
                 <w:rFonts w:ascii="Courier New" w:hAnsi="Courier New" w:cs="Courier New"/>
@@ -5239,19 +4973,7 @@
                 <w:lang w:val="en-ID"/>
               </w:rPr>
               <w:tab/>
-              <w:t>S_</w:t>
-            </w:r>
-            <w:proofErr w:type="gramStart"/>
-            <w:r>
-              <w:rPr>
-                <w:rFonts w:ascii="Courier New" w:hAnsi="Courier New" w:cs="Courier New"/>
-                <w:color w:val="000000"/>
-                <w:sz w:val="20"/>
-                <w:szCs w:val="20"/>
-                <w:highlight w:val="white"/>
-                <w:lang w:val="en-ID"/>
-              </w:rPr>
-              <w:t xml:space="preserve">s </w:t>
+              <w:t xml:space="preserve">S_s </w:t>
             </w:r>
             <w:r>
               <w:rPr>
@@ -5266,7 +4988,6 @@
               </w:rPr>
               <w:t>:</w:t>
             </w:r>
-            <w:proofErr w:type="gramEnd"/>
             <w:r>
               <w:rPr>
                 <w:rFonts w:ascii="Courier New" w:hAnsi="Courier New" w:cs="Courier New"/>
@@ -5384,19 +5105,7 @@
                 <w:highlight w:val="white"/>
                 <w:lang w:val="en-ID"/>
               </w:rPr>
-              <w:t>Y_</w:t>
-            </w:r>
-            <w:proofErr w:type="gramStart"/>
-            <w:r>
-              <w:rPr>
-                <w:rFonts w:ascii="Courier New" w:hAnsi="Courier New" w:cs="Courier New"/>
-                <w:color w:val="000000"/>
-                <w:sz w:val="20"/>
-                <w:szCs w:val="20"/>
-                <w:highlight w:val="white"/>
-                <w:lang w:val="en-ID"/>
-              </w:rPr>
-              <w:t>out</w:t>
+              <w:t>Y_out</w:t>
             </w:r>
             <w:proofErr w:type="spellEnd"/>
             <w:r>
@@ -5423,7 +5132,6 @@
               </w:rPr>
               <w:t>:</w:t>
             </w:r>
-            <w:proofErr w:type="gramEnd"/>
             <w:r>
               <w:rPr>
                 <w:rFonts w:ascii="Courier New" w:hAnsi="Courier New" w:cs="Courier New"/>
@@ -5572,7 +5280,6 @@
               </w:rPr>
               <w:t xml:space="preserve"> </w:t>
             </w:r>
-            <w:proofErr w:type="gramStart"/>
             <w:r>
               <w:rPr>
                 <w:rFonts w:ascii="Courier New" w:hAnsi="Courier New" w:cs="Courier New"/>
@@ -5599,7 +5306,6 @@
               </w:rPr>
               <w:t>;</w:t>
             </w:r>
-            <w:proofErr w:type="gramEnd"/>
           </w:p>
           <w:p>
             <w:pPr>
@@ -5726,7 +5432,6 @@
               </w:rPr>
               <w:t xml:space="preserve"> </w:t>
             </w:r>
-            <w:proofErr w:type="gramStart"/>
             <w:r>
               <w:rPr>
                 <w:rFonts w:ascii="Courier New" w:hAnsi="Courier New" w:cs="Courier New"/>
@@ -5751,7 +5456,6 @@
               </w:rPr>
               <w:t>;</w:t>
             </w:r>
-            <w:proofErr w:type="gramEnd"/>
           </w:p>
           <w:p>
             <w:pPr>
@@ -5791,7 +5495,6 @@
               </w:rPr>
               <w:t xml:space="preserve"> </w:t>
             </w:r>
-            <w:proofErr w:type="gramStart"/>
             <w:r>
               <w:rPr>
                 <w:rFonts w:ascii="Courier New" w:hAnsi="Courier New" w:cs="Courier New"/>
@@ -5866,7 +5569,6 @@
               </w:rPr>
               <w:t>;</w:t>
             </w:r>
-            <w:proofErr w:type="gramEnd"/>
           </w:p>
           <w:p>
             <w:pPr>
@@ -6033,19 +5735,7 @@
                 <w:lang w:val="en-ID"/>
               </w:rPr>
               <w:tab/>
-              <w:t>D</w:t>
-            </w:r>
-            <w:proofErr w:type="gramStart"/>
-            <w:r>
-              <w:rPr>
-                <w:rFonts w:ascii="Courier New" w:hAnsi="Courier New" w:cs="Courier New"/>
-                <w:color w:val="000000"/>
-                <w:sz w:val="20"/>
-                <w:szCs w:val="20"/>
-                <w:highlight w:val="white"/>
-                <w:lang w:val="en-ID"/>
-              </w:rPr>
-              <w:t xml:space="preserve">1 </w:t>
+              <w:t xml:space="preserve">D1 </w:t>
             </w:r>
             <w:r>
               <w:rPr>
@@ -6060,7 +5750,6 @@
               </w:rPr>
               <w:t>:</w:t>
             </w:r>
-            <w:proofErr w:type="gramEnd"/>
             <w:r>
               <w:rPr>
                 <w:rFonts w:ascii="Courier New" w:hAnsi="Courier New" w:cs="Courier New"/>
@@ -6261,19 +5950,7 @@
                 <w:lang w:val="en-ID"/>
               </w:rPr>
               <w:tab/>
-              <w:t>D</w:t>
-            </w:r>
-            <w:proofErr w:type="gramStart"/>
-            <w:r>
-              <w:rPr>
-                <w:rFonts w:ascii="Courier New" w:hAnsi="Courier New" w:cs="Courier New"/>
-                <w:color w:val="000000"/>
-                <w:sz w:val="20"/>
-                <w:szCs w:val="20"/>
-                <w:highlight w:val="white"/>
-                <w:lang w:val="en-ID"/>
-              </w:rPr>
-              <w:t xml:space="preserve">2 </w:t>
+              <w:t xml:space="preserve">D2 </w:t>
             </w:r>
             <w:r>
               <w:rPr>
@@ -6288,7 +5965,6 @@
               </w:rPr>
               <w:t>:</w:t>
             </w:r>
-            <w:proofErr w:type="gramEnd"/>
             <w:r>
               <w:rPr>
                 <w:rFonts w:ascii="Courier New" w:hAnsi="Courier New" w:cs="Courier New"/>
@@ -6489,19 +6165,7 @@
                 <w:lang w:val="en-ID"/>
               </w:rPr>
               <w:tab/>
-              <w:t>D</w:t>
-            </w:r>
-            <w:proofErr w:type="gramStart"/>
-            <w:r>
-              <w:rPr>
-                <w:rFonts w:ascii="Courier New" w:hAnsi="Courier New" w:cs="Courier New"/>
-                <w:color w:val="000000"/>
-                <w:sz w:val="20"/>
-                <w:szCs w:val="20"/>
-                <w:highlight w:val="white"/>
-                <w:lang w:val="en-ID"/>
-              </w:rPr>
-              <w:t xml:space="preserve">3 </w:t>
+              <w:t xml:space="preserve">D3 </w:t>
             </w:r>
             <w:r>
               <w:rPr>
@@ -6516,7 +6180,6 @@
               </w:rPr>
               <w:t>:</w:t>
             </w:r>
-            <w:proofErr w:type="gramEnd"/>
             <w:r>
               <w:rPr>
                 <w:rFonts w:ascii="Courier New" w:hAnsi="Courier New" w:cs="Courier New"/>
@@ -6717,19 +6380,7 @@
                 <w:lang w:val="en-ID"/>
               </w:rPr>
               <w:tab/>
-              <w:t>D</w:t>
-            </w:r>
-            <w:proofErr w:type="gramStart"/>
-            <w:r>
-              <w:rPr>
-                <w:rFonts w:ascii="Courier New" w:hAnsi="Courier New" w:cs="Courier New"/>
-                <w:color w:val="000000"/>
-                <w:sz w:val="20"/>
-                <w:szCs w:val="20"/>
-                <w:highlight w:val="white"/>
-                <w:lang w:val="en-ID"/>
-              </w:rPr>
-              <w:t xml:space="preserve">4 </w:t>
+              <w:t xml:space="preserve">D4 </w:t>
             </w:r>
             <w:r>
               <w:rPr>
@@ -6744,7 +6395,6 @@
               </w:rPr>
               <w:t>:</w:t>
             </w:r>
-            <w:proofErr w:type="gramEnd"/>
             <w:r>
               <w:rPr>
                 <w:rFonts w:ascii="Courier New" w:hAnsi="Courier New" w:cs="Courier New"/>
@@ -6945,17 +6595,6 @@
                 <w:lang w:val="en-ID"/>
               </w:rPr>
               <w:tab/>
-            </w:r>
-            <w:proofErr w:type="gramStart"/>
-            <w:r>
-              <w:rPr>
-                <w:rFonts w:ascii="Courier New" w:hAnsi="Courier New" w:cs="Courier New"/>
-                <w:color w:val="000000"/>
-                <w:sz w:val="20"/>
-                <w:szCs w:val="20"/>
-                <w:highlight w:val="white"/>
-                <w:lang w:val="en-ID"/>
-              </w:rPr>
               <w:t xml:space="preserve">Y </w:t>
             </w:r>
             <w:r>
@@ -6971,7 +6610,6 @@
               </w:rPr>
               <w:t>:</w:t>
             </w:r>
-            <w:proofErr w:type="gramEnd"/>
             <w:r>
               <w:rPr>
                 <w:rFonts w:ascii="Courier New" w:hAnsi="Courier New" w:cs="Courier New"/>
@@ -7172,17 +6810,6 @@
                 <w:lang w:val="en-ID"/>
               </w:rPr>
               <w:tab/>
-            </w:r>
-            <w:proofErr w:type="gramStart"/>
-            <w:r>
-              <w:rPr>
-                <w:rFonts w:ascii="Courier New" w:hAnsi="Courier New" w:cs="Courier New"/>
-                <w:color w:val="000000"/>
-                <w:sz w:val="20"/>
-                <w:szCs w:val="20"/>
-                <w:highlight w:val="white"/>
-                <w:lang w:val="en-ID"/>
-              </w:rPr>
               <w:t xml:space="preserve">S </w:t>
             </w:r>
             <w:r>
@@ -7198,7 +6825,6 @@
               </w:rPr>
               <w:t>:</w:t>
             </w:r>
-            <w:proofErr w:type="gramEnd"/>
             <w:r>
               <w:rPr>
                 <w:rFonts w:ascii="Courier New" w:hAnsi="Courier New" w:cs="Courier New"/>
@@ -7439,19 +7065,7 @@
                 <w:highlight w:val="white"/>
                 <w:lang w:val="en-ID"/>
               </w:rPr>
-              <w:t xml:space="preserve"> mux_4to1_</w:t>
-            </w:r>
-            <w:proofErr w:type="gramStart"/>
-            <w:r>
-              <w:rPr>
-                <w:rFonts w:ascii="Courier New" w:hAnsi="Courier New" w:cs="Courier New"/>
-                <w:color w:val="000000"/>
-                <w:sz w:val="20"/>
-                <w:szCs w:val="20"/>
-                <w:highlight w:val="white"/>
-                <w:lang w:val="en-ID"/>
-              </w:rPr>
-              <w:t>5bit</w:t>
+              <w:t xml:space="preserve"> mux_4to1_5bit</w:t>
             </w:r>
             <w:r>
               <w:rPr>
@@ -7466,7 +7080,6 @@
               </w:rPr>
               <w:t>;</w:t>
             </w:r>
-            <w:proofErr w:type="gramEnd"/>
           </w:p>
           <w:p>
             <w:pPr>
@@ -7742,19 +7355,7 @@
                 <w:lang w:val="en-ID"/>
               </w:rPr>
               <w:tab/>
-              <w:t>D1_</w:t>
-            </w:r>
-            <w:proofErr w:type="gramStart"/>
-            <w:r>
-              <w:rPr>
-                <w:rFonts w:ascii="Courier New" w:hAnsi="Courier New" w:cs="Courier New"/>
-                <w:color w:val="000000"/>
-                <w:sz w:val="20"/>
-                <w:szCs w:val="20"/>
-                <w:highlight w:val="white"/>
-                <w:lang w:val="en-ID"/>
-              </w:rPr>
-              <w:t xml:space="preserve">in </w:t>
+              <w:t xml:space="preserve">D1_in </w:t>
             </w:r>
             <w:r>
               <w:rPr>
@@ -7769,7 +7370,6 @@
               </w:rPr>
               <w:t>:</w:t>
             </w:r>
-            <w:proofErr w:type="gramEnd"/>
             <w:r>
               <w:rPr>
                 <w:rFonts w:ascii="Courier New" w:hAnsi="Courier New" w:cs="Courier New"/>
@@ -7878,19 +7478,7 @@
                 <w:lang w:val="en-ID"/>
               </w:rPr>
               <w:tab/>
-              <w:t>D2_</w:t>
-            </w:r>
-            <w:proofErr w:type="gramStart"/>
-            <w:r>
-              <w:rPr>
-                <w:rFonts w:ascii="Courier New" w:hAnsi="Courier New" w:cs="Courier New"/>
-                <w:color w:val="000000"/>
-                <w:sz w:val="20"/>
-                <w:szCs w:val="20"/>
-                <w:highlight w:val="white"/>
-                <w:lang w:val="en-ID"/>
-              </w:rPr>
-              <w:t xml:space="preserve">in </w:t>
+              <w:t xml:space="preserve">D2_in </w:t>
             </w:r>
             <w:r>
               <w:rPr>
@@ -7905,7 +7493,6 @@
               </w:rPr>
               <w:t>:</w:t>
             </w:r>
-            <w:proofErr w:type="gramEnd"/>
             <w:r>
               <w:rPr>
                 <w:rFonts w:ascii="Courier New" w:hAnsi="Courier New" w:cs="Courier New"/>
@@ -8014,19 +7601,7 @@
                 <w:lang w:val="en-ID"/>
               </w:rPr>
               <w:tab/>
-              <w:t>D3_</w:t>
-            </w:r>
-            <w:proofErr w:type="gramStart"/>
-            <w:r>
-              <w:rPr>
-                <w:rFonts w:ascii="Courier New" w:hAnsi="Courier New" w:cs="Courier New"/>
-                <w:color w:val="000000"/>
-                <w:sz w:val="20"/>
-                <w:szCs w:val="20"/>
-                <w:highlight w:val="white"/>
-                <w:lang w:val="en-ID"/>
-              </w:rPr>
-              <w:t xml:space="preserve">in </w:t>
+              <w:t xml:space="preserve">D3_in </w:t>
             </w:r>
             <w:r>
               <w:rPr>
@@ -8041,7 +7616,6 @@
               </w:rPr>
               <w:t>:</w:t>
             </w:r>
-            <w:proofErr w:type="gramEnd"/>
             <w:r>
               <w:rPr>
                 <w:rFonts w:ascii="Courier New" w:hAnsi="Courier New" w:cs="Courier New"/>
@@ -8150,19 +7724,7 @@
                 <w:lang w:val="en-ID"/>
               </w:rPr>
               <w:tab/>
-              <w:t>D4_</w:t>
-            </w:r>
-            <w:proofErr w:type="gramStart"/>
-            <w:r>
-              <w:rPr>
-                <w:rFonts w:ascii="Courier New" w:hAnsi="Courier New" w:cs="Courier New"/>
-                <w:color w:val="000000"/>
-                <w:sz w:val="20"/>
-                <w:szCs w:val="20"/>
-                <w:highlight w:val="white"/>
-                <w:lang w:val="en-ID"/>
-              </w:rPr>
-              <w:t xml:space="preserve">in </w:t>
+              <w:t xml:space="preserve">D4_in </w:t>
             </w:r>
             <w:r>
               <w:rPr>
@@ -8177,7 +7739,6 @@
               </w:rPr>
               <w:t>:</w:t>
             </w:r>
-            <w:proofErr w:type="gramEnd"/>
             <w:r>
               <w:rPr>
                 <w:rFonts w:ascii="Courier New" w:hAnsi="Courier New" w:cs="Courier New"/>
@@ -8286,19 +7847,7 @@
                 <w:lang w:val="en-ID"/>
               </w:rPr>
               <w:tab/>
-              <w:t>S_</w:t>
-            </w:r>
-            <w:proofErr w:type="gramStart"/>
-            <w:r>
-              <w:rPr>
-                <w:rFonts w:ascii="Courier New" w:hAnsi="Courier New" w:cs="Courier New"/>
-                <w:color w:val="000000"/>
-                <w:sz w:val="20"/>
-                <w:szCs w:val="20"/>
-                <w:highlight w:val="white"/>
-                <w:lang w:val="en-ID"/>
-              </w:rPr>
-              <w:t xml:space="preserve">s </w:t>
+              <w:t xml:space="preserve">S_s </w:t>
             </w:r>
             <w:r>
               <w:rPr>
@@ -8313,7 +7862,6 @@
               </w:rPr>
               <w:t>:</w:t>
             </w:r>
-            <w:proofErr w:type="gramEnd"/>
             <w:r>
               <w:rPr>
                 <w:rFonts w:ascii="Courier New" w:hAnsi="Courier New" w:cs="Courier New"/>
@@ -8431,19 +7979,7 @@
                 <w:highlight w:val="white"/>
                 <w:lang w:val="en-ID"/>
               </w:rPr>
-              <w:t>Y_</w:t>
-            </w:r>
-            <w:proofErr w:type="gramStart"/>
-            <w:r>
-              <w:rPr>
-                <w:rFonts w:ascii="Courier New" w:hAnsi="Courier New" w:cs="Courier New"/>
-                <w:color w:val="000000"/>
-                <w:sz w:val="20"/>
-                <w:szCs w:val="20"/>
-                <w:highlight w:val="white"/>
-                <w:lang w:val="en-ID"/>
-              </w:rPr>
-              <w:t>out</w:t>
+              <w:t>Y_out</w:t>
             </w:r>
             <w:proofErr w:type="spellEnd"/>
             <w:r>
@@ -8470,7 +8006,6 @@
               </w:rPr>
               <w:t>:</w:t>
             </w:r>
-            <w:proofErr w:type="gramEnd"/>
             <w:r>
               <w:rPr>
                 <w:rFonts w:ascii="Courier New" w:hAnsi="Courier New" w:cs="Courier New"/>
@@ -8619,7 +8154,6 @@
               </w:rPr>
               <w:t xml:space="preserve"> </w:t>
             </w:r>
-            <w:proofErr w:type="gramStart"/>
             <w:r>
               <w:rPr>
                 <w:rFonts w:ascii="Courier New" w:hAnsi="Courier New" w:cs="Courier New"/>
@@ -8646,7 +8180,6 @@
               </w:rPr>
               <w:t>;</w:t>
             </w:r>
-            <w:proofErr w:type="gramEnd"/>
           </w:p>
           <w:p>
             <w:pPr>
@@ -8873,7 +8406,6 @@
               </w:rPr>
               <w:t xml:space="preserve"> </w:t>
             </w:r>
-            <w:proofErr w:type="gramStart"/>
             <w:r>
               <w:rPr>
                 <w:rFonts w:ascii="Courier New" w:hAnsi="Courier New" w:cs="Courier New"/>
@@ -8898,7 +8430,6 @@
               </w:rPr>
               <w:t>;</w:t>
             </w:r>
-            <w:proofErr w:type="gramEnd"/>
           </w:p>
           <w:p>
             <w:pPr>
@@ -8938,7 +8469,6 @@
               </w:rPr>
               <w:t xml:space="preserve"> </w:t>
             </w:r>
-            <w:proofErr w:type="gramStart"/>
             <w:r>
               <w:rPr>
                 <w:rFonts w:ascii="Courier New" w:hAnsi="Courier New" w:cs="Courier New"/>
@@ -9013,7 +8543,6 @@
               </w:rPr>
               <w:t>;</w:t>
             </w:r>
-            <w:proofErr w:type="gramEnd"/>
           </w:p>
           <w:p>
             <w:pPr>
@@ -9180,19 +8709,7 @@
                 <w:lang w:val="en-ID"/>
               </w:rPr>
               <w:tab/>
-              <w:t>D_</w:t>
-            </w:r>
-            <w:proofErr w:type="gramStart"/>
-            <w:r>
-              <w:rPr>
-                <w:rFonts w:ascii="Courier New" w:hAnsi="Courier New" w:cs="Courier New"/>
-                <w:color w:val="000000"/>
-                <w:sz w:val="20"/>
-                <w:szCs w:val="20"/>
-                <w:highlight w:val="white"/>
-                <w:lang w:val="en-ID"/>
-              </w:rPr>
-              <w:t xml:space="preserve">1 </w:t>
+              <w:t xml:space="preserve">D_1 </w:t>
             </w:r>
             <w:r>
               <w:rPr>
@@ -9207,7 +8724,6 @@
               </w:rPr>
               <w:t>:</w:t>
             </w:r>
-            <w:proofErr w:type="gramEnd"/>
             <w:r>
               <w:rPr>
                 <w:rFonts w:ascii="Courier New" w:hAnsi="Courier New" w:cs="Courier New"/>
@@ -9384,19 +8900,7 @@
                 <w:lang w:val="en-ID"/>
               </w:rPr>
               <w:tab/>
-              <w:t>D_</w:t>
-            </w:r>
-            <w:proofErr w:type="gramStart"/>
-            <w:r>
-              <w:rPr>
-                <w:rFonts w:ascii="Courier New" w:hAnsi="Courier New" w:cs="Courier New"/>
-                <w:color w:val="000000"/>
-                <w:sz w:val="20"/>
-                <w:szCs w:val="20"/>
-                <w:highlight w:val="white"/>
-                <w:lang w:val="en-ID"/>
-              </w:rPr>
-              <w:t xml:space="preserve">2 </w:t>
+              <w:t xml:space="preserve">D_2 </w:t>
             </w:r>
             <w:r>
               <w:rPr>
@@ -9411,7 +8915,6 @@
               </w:rPr>
               <w:t>:</w:t>
             </w:r>
-            <w:proofErr w:type="gramEnd"/>
             <w:r>
               <w:rPr>
                 <w:rFonts w:ascii="Courier New" w:hAnsi="Courier New" w:cs="Courier New"/>
@@ -9588,17 +9091,6 @@
                 <w:lang w:val="en-ID"/>
               </w:rPr>
               <w:tab/>
-            </w:r>
-            <w:proofErr w:type="gramStart"/>
-            <w:r>
-              <w:rPr>
-                <w:rFonts w:ascii="Courier New" w:hAnsi="Courier New" w:cs="Courier New"/>
-                <w:color w:val="000000"/>
-                <w:sz w:val="20"/>
-                <w:szCs w:val="20"/>
-                <w:highlight w:val="white"/>
-                <w:lang w:val="en-ID"/>
-              </w:rPr>
               <w:t xml:space="preserve">EQ </w:t>
             </w:r>
             <w:r>
@@ -9614,7 +9106,6 @@
               </w:rPr>
               <w:t>:</w:t>
             </w:r>
-            <w:proofErr w:type="gramEnd"/>
             <w:r>
               <w:rPr>
                 <w:rFonts w:ascii="Courier New" w:hAnsi="Courier New" w:cs="Courier New"/>
@@ -9783,19 +9274,7 @@
                 <w:highlight w:val="white"/>
                 <w:lang w:val="en-ID"/>
               </w:rPr>
-              <w:t xml:space="preserve"> </w:t>
-            </w:r>
-            <w:proofErr w:type="gramStart"/>
-            <w:r>
-              <w:rPr>
-                <w:rFonts w:ascii="Courier New" w:hAnsi="Courier New" w:cs="Courier New"/>
-                <w:color w:val="000000"/>
-                <w:sz w:val="20"/>
-                <w:szCs w:val="20"/>
-                <w:highlight w:val="white"/>
-                <w:lang w:val="en-ID"/>
-              </w:rPr>
-              <w:t>comparator</w:t>
+              <w:t xml:space="preserve"> comparator</w:t>
             </w:r>
             <w:r>
               <w:rPr>
@@ -9810,7 +9289,6 @@
               </w:rPr>
               <w:t>;</w:t>
             </w:r>
-            <w:proofErr w:type="gramEnd"/>
           </w:p>
           <w:p>
             <w:pPr>
@@ -10102,19 +9580,7 @@
                 <w:lang w:val="en-ID"/>
               </w:rPr>
               <w:tab/>
-              <w:t>D1_</w:t>
-            </w:r>
-            <w:proofErr w:type="gramStart"/>
-            <w:r>
-              <w:rPr>
-                <w:rFonts w:ascii="Courier New" w:hAnsi="Courier New" w:cs="Courier New"/>
-                <w:color w:val="000000"/>
-                <w:sz w:val="20"/>
-                <w:szCs w:val="20"/>
-                <w:highlight w:val="white"/>
-                <w:lang w:val="en-ID"/>
-              </w:rPr>
-              <w:t xml:space="preserve">in </w:t>
+              <w:t xml:space="preserve">D1_in </w:t>
             </w:r>
             <w:r>
               <w:rPr>
@@ -10129,7 +9595,6 @@
               </w:rPr>
               <w:t>:</w:t>
             </w:r>
-            <w:proofErr w:type="gramEnd"/>
             <w:r>
               <w:rPr>
                 <w:rFonts w:ascii="Courier New" w:hAnsi="Courier New" w:cs="Courier New"/>
@@ -10238,19 +9703,7 @@
                 <w:lang w:val="en-ID"/>
               </w:rPr>
               <w:tab/>
-              <w:t>D2_</w:t>
-            </w:r>
-            <w:proofErr w:type="gramStart"/>
-            <w:r>
-              <w:rPr>
-                <w:rFonts w:ascii="Courier New" w:hAnsi="Courier New" w:cs="Courier New"/>
-                <w:color w:val="000000"/>
-                <w:sz w:val="20"/>
-                <w:szCs w:val="20"/>
-                <w:highlight w:val="white"/>
-                <w:lang w:val="en-ID"/>
-              </w:rPr>
-              <w:t xml:space="preserve">in </w:t>
+              <w:t xml:space="preserve">D2_in </w:t>
             </w:r>
             <w:r>
               <w:rPr>
@@ -10265,7 +9718,6 @@
               </w:rPr>
               <w:t>:</w:t>
             </w:r>
-            <w:proofErr w:type="gramEnd"/>
             <w:r>
               <w:rPr>
                 <w:rFonts w:ascii="Courier New" w:hAnsi="Courier New" w:cs="Courier New"/>
@@ -10385,19 +9837,7 @@
                 <w:highlight w:val="white"/>
                 <w:lang w:val="en-ID"/>
               </w:rPr>
-              <w:t>EQ_</w:t>
-            </w:r>
-            <w:proofErr w:type="gramStart"/>
-            <w:r>
-              <w:rPr>
-                <w:rFonts w:ascii="Courier New" w:hAnsi="Courier New" w:cs="Courier New"/>
-                <w:color w:val="000000"/>
-                <w:sz w:val="20"/>
-                <w:szCs w:val="20"/>
-                <w:highlight w:val="white"/>
-                <w:lang w:val="en-ID"/>
-              </w:rPr>
-              <w:t>out</w:t>
+              <w:t>EQ_out</w:t>
             </w:r>
             <w:proofErr w:type="spellEnd"/>
             <w:r>
@@ -10424,7 +9864,6 @@
               </w:rPr>
               <w:t>:</w:t>
             </w:r>
-            <w:proofErr w:type="gramEnd"/>
             <w:r>
               <w:rPr>
                 <w:rFonts w:ascii="Courier New" w:hAnsi="Courier New" w:cs="Courier New"/>
@@ -10584,7 +10023,6 @@
               </w:rPr>
               <w:t xml:space="preserve"> </w:t>
             </w:r>
-            <w:proofErr w:type="gramStart"/>
             <w:r>
               <w:rPr>
                 <w:rFonts w:ascii="Courier New" w:hAnsi="Courier New" w:cs="Courier New"/>
@@ -10611,7 +10049,6 @@
               </w:rPr>
               <w:t>;</w:t>
             </w:r>
-            <w:proofErr w:type="gramEnd"/>
           </w:p>
           <w:p>
             <w:pPr>
@@ -10815,7 +10252,6 @@
               </w:rPr>
               <w:t xml:space="preserve"> </w:t>
             </w:r>
-            <w:proofErr w:type="gramStart"/>
             <w:r>
               <w:rPr>
                 <w:rFonts w:ascii="Courier New" w:hAnsi="Courier New" w:cs="Courier New"/>
@@ -10840,7 +10276,6 @@
               </w:rPr>
               <w:t>;</w:t>
             </w:r>
-            <w:proofErr w:type="gramEnd"/>
           </w:p>
           <w:p>
             <w:pPr>
@@ -10880,7 +10315,6 @@
               </w:rPr>
               <w:t xml:space="preserve"> </w:t>
             </w:r>
-            <w:proofErr w:type="gramStart"/>
             <w:r>
               <w:rPr>
                 <w:rFonts w:ascii="Courier New" w:hAnsi="Courier New" w:cs="Courier New"/>
@@ -10955,7 +10389,6 @@
               </w:rPr>
               <w:t>;</w:t>
             </w:r>
-            <w:proofErr w:type="gramEnd"/>
           </w:p>
           <w:p>
             <w:pPr>
@@ -11146,19 +10579,7 @@
                 <w:lang w:val="en-ID"/>
               </w:rPr>
               <w:tab/>
-              <w:t>DATA_IN</w:t>
-            </w:r>
-            <w:proofErr w:type="gramStart"/>
-            <w:r>
-              <w:rPr>
-                <w:rFonts w:ascii="Courier New" w:hAnsi="Courier New" w:cs="Courier New"/>
-                <w:color w:val="000000"/>
-                <w:sz w:val="20"/>
-                <w:szCs w:val="20"/>
-                <w:highlight w:val="white"/>
-                <w:lang w:val="en-ID"/>
-              </w:rPr>
-              <w:t xml:space="preserve">1 </w:t>
+              <w:t xml:space="preserve">DATA_IN1 </w:t>
             </w:r>
             <w:r>
               <w:rPr>
@@ -11173,7 +10594,6 @@
               </w:rPr>
               <w:t>:</w:t>
             </w:r>
-            <w:proofErr w:type="gramEnd"/>
             <w:r>
               <w:rPr>
                 <w:rFonts w:ascii="Courier New" w:hAnsi="Courier New" w:cs="Courier New"/>
@@ -11350,19 +10770,7 @@
                 <w:lang w:val="en-ID"/>
               </w:rPr>
               <w:tab/>
-              <w:t>DATA_IN</w:t>
-            </w:r>
-            <w:proofErr w:type="gramStart"/>
-            <w:r>
-              <w:rPr>
-                <w:rFonts w:ascii="Courier New" w:hAnsi="Courier New" w:cs="Courier New"/>
-                <w:color w:val="000000"/>
-                <w:sz w:val="20"/>
-                <w:szCs w:val="20"/>
-                <w:highlight w:val="white"/>
-                <w:lang w:val="en-ID"/>
-              </w:rPr>
-              <w:t xml:space="preserve">2 </w:t>
+              <w:t xml:space="preserve">DATA_IN2 </w:t>
             </w:r>
             <w:r>
               <w:rPr>
@@ -11377,7 +10785,6 @@
               </w:rPr>
               <w:t>:</w:t>
             </w:r>
-            <w:proofErr w:type="gramEnd"/>
             <w:r>
               <w:rPr>
                 <w:rFonts w:ascii="Courier New" w:hAnsi="Courier New" w:cs="Courier New"/>
@@ -11554,19 +10961,7 @@
                 <w:lang w:val="en-ID"/>
               </w:rPr>
               <w:tab/>
-              <w:t>DATA_</w:t>
-            </w:r>
-            <w:proofErr w:type="gramStart"/>
-            <w:r>
-              <w:rPr>
-                <w:rFonts w:ascii="Courier New" w:hAnsi="Courier New" w:cs="Courier New"/>
-                <w:color w:val="000000"/>
-                <w:sz w:val="20"/>
-                <w:szCs w:val="20"/>
-                <w:highlight w:val="white"/>
-                <w:lang w:val="en-ID"/>
-              </w:rPr>
-              <w:t xml:space="preserve">OUT </w:t>
+              <w:t xml:space="preserve">DATA_OUT </w:t>
             </w:r>
             <w:r>
               <w:rPr>
@@ -11581,7 +10976,6 @@
               </w:rPr>
               <w:t>:</w:t>
             </w:r>
-            <w:proofErr w:type="gramEnd"/>
             <w:r>
               <w:rPr>
                 <w:rFonts w:ascii="Courier New" w:hAnsi="Courier New" w:cs="Courier New"/>
@@ -11810,19 +11204,7 @@
                 <w:highlight w:val="white"/>
                 <w:lang w:val="en-ID"/>
               </w:rPr>
-              <w:t>bus_</w:t>
-            </w:r>
-            <w:proofErr w:type="gramStart"/>
-            <w:r>
-              <w:rPr>
-                <w:rFonts w:ascii="Courier New" w:hAnsi="Courier New" w:cs="Courier New"/>
-                <w:color w:val="000000"/>
-                <w:sz w:val="20"/>
-                <w:szCs w:val="20"/>
-                <w:highlight w:val="white"/>
-                <w:lang w:val="en-ID"/>
-              </w:rPr>
-              <w:t>merger</w:t>
+              <w:t>bus_merger</w:t>
             </w:r>
             <w:proofErr w:type="spellEnd"/>
             <w:r>
@@ -11838,7 +11220,6 @@
               </w:rPr>
               <w:t>;</w:t>
             </w:r>
-            <w:proofErr w:type="gramEnd"/>
           </w:p>
           <w:p>
             <w:pPr>
@@ -12177,19 +11558,7 @@
                 <w:lang w:val="en-ID"/>
               </w:rPr>
               <w:tab/>
-              <w:t>in_</w:t>
-            </w:r>
-            <w:proofErr w:type="gramStart"/>
-            <w:r>
-              <w:rPr>
-                <w:rFonts w:ascii="Courier New" w:hAnsi="Courier New" w:cs="Courier New"/>
-                <w:color w:val="000000"/>
-                <w:sz w:val="20"/>
-                <w:szCs w:val="20"/>
-                <w:highlight w:val="white"/>
-                <w:lang w:val="en-ID"/>
-              </w:rPr>
-              <w:t xml:space="preserve">1 </w:t>
+              <w:t xml:space="preserve">in_1 </w:t>
             </w:r>
             <w:r>
               <w:rPr>
@@ -12204,7 +11573,6 @@
               </w:rPr>
               <w:t>:</w:t>
             </w:r>
-            <w:proofErr w:type="gramEnd"/>
             <w:r>
               <w:rPr>
                 <w:rFonts w:ascii="Courier New" w:hAnsi="Courier New" w:cs="Courier New"/>
@@ -12313,19 +11681,7 @@
                 <w:lang w:val="en-ID"/>
               </w:rPr>
               <w:tab/>
-              <w:t>in_</w:t>
-            </w:r>
-            <w:proofErr w:type="gramStart"/>
-            <w:r>
-              <w:rPr>
-                <w:rFonts w:ascii="Courier New" w:hAnsi="Courier New" w:cs="Courier New"/>
-                <w:color w:val="000000"/>
-                <w:sz w:val="20"/>
-                <w:szCs w:val="20"/>
-                <w:highlight w:val="white"/>
-                <w:lang w:val="en-ID"/>
-              </w:rPr>
-              <w:t xml:space="preserve">2 </w:t>
+              <w:t xml:space="preserve">in_2 </w:t>
             </w:r>
             <w:r>
               <w:rPr>
@@ -12340,7 +11696,6 @@
               </w:rPr>
               <w:t>:</w:t>
             </w:r>
-            <w:proofErr w:type="gramEnd"/>
             <w:r>
               <w:rPr>
                 <w:rFonts w:ascii="Courier New" w:hAnsi="Courier New" w:cs="Courier New"/>
@@ -12460,19 +11815,7 @@
                 <w:highlight w:val="white"/>
                 <w:lang w:val="en-ID"/>
               </w:rPr>
-              <w:t>data_</w:t>
-            </w:r>
-            <w:proofErr w:type="gramStart"/>
-            <w:r>
-              <w:rPr>
-                <w:rFonts w:ascii="Courier New" w:hAnsi="Courier New" w:cs="Courier New"/>
-                <w:color w:val="000000"/>
-                <w:sz w:val="20"/>
-                <w:szCs w:val="20"/>
-                <w:highlight w:val="white"/>
-                <w:lang w:val="en-ID"/>
-              </w:rPr>
-              <w:t>out</w:t>
+              <w:t>data_out</w:t>
             </w:r>
             <w:proofErr w:type="spellEnd"/>
             <w:r>
@@ -12499,7 +11842,6 @@
               </w:rPr>
               <w:t>:</w:t>
             </w:r>
-            <w:proofErr w:type="gramEnd"/>
             <w:r>
               <w:rPr>
                 <w:rFonts w:ascii="Courier New" w:hAnsi="Courier New" w:cs="Courier New"/>
@@ -12659,7 +12001,6 @@
               </w:rPr>
               <w:t xml:space="preserve"> </w:t>
             </w:r>
-            <w:proofErr w:type="gramStart"/>
             <w:r>
               <w:rPr>
                 <w:rFonts w:ascii="Courier New" w:hAnsi="Courier New" w:cs="Courier New"/>
@@ -12686,7 +12027,6 @@
               </w:rPr>
               <w:t>;</w:t>
             </w:r>
-            <w:proofErr w:type="gramEnd"/>
           </w:p>
           <w:p>
             <w:pPr>
@@ -12941,44 +12281,6 @@
             <w:pPr>
               <w:pStyle w:val="ListParagraph"/>
               <w:ind w:left="318" w:hanging="1"/>
-              <w:jc w:val="both"/>
-              <w:rPr>
-                <w:lang w:val="en-US"/>
-              </w:rPr>
-            </w:pPr>
-          </w:p>
-          <w:p>
-            <w:pPr>
-              <w:pStyle w:val="ListParagraph"/>
-              <w:ind w:left="318" w:hanging="1"/>
-              <w:jc w:val="both"/>
-              <w:rPr>
-                <w:lang w:val="en-US"/>
-              </w:rPr>
-            </w:pPr>
-          </w:p>
-          <w:p>
-            <w:pPr>
-              <w:pStyle w:val="ListParagraph"/>
-              <w:ind w:left="318" w:hanging="1"/>
-              <w:jc w:val="both"/>
-              <w:rPr>
-                <w:lang w:val="en-US"/>
-              </w:rPr>
-            </w:pPr>
-          </w:p>
-          <w:p>
-            <w:pPr>
-              <w:pStyle w:val="ListParagraph"/>
-              <w:ind w:left="318" w:hanging="1"/>
-              <w:jc w:val="both"/>
-              <w:rPr>
-                <w:lang w:val="en-US"/>
-              </w:rPr>
-            </w:pPr>
-          </w:p>
-          <w:p>
-            <w:pPr>
               <w:jc w:val="both"/>
               <w:rPr>
                 <w:lang w:val="en-US"/>

</xml_diff>